<commit_message>
Filreferencer nu til version 1.0
</commit_message>
<xml_diff>
--- a/doc/Loesningsbeskrivelse_v1.0.docx
+++ b/doc/Loesningsbeskrivelse_v1.0.docx
@@ -958,9 +958,6 @@
     <w:p>
       <w:pPr>
         <w:jc w:val="left"/>
-        <w:rPr>
-          <w:color w:val="FF0000"/>
-        </w:rPr>
       </w:pPr>
       <w:r>
         <w:t>K</w:t>
@@ -970,12 +967,6 @@
       </w:r>
       <w:r>
         <w:t xml:space="preserve"> ligger her:</w:t>
-      </w:r>
-      <w:r>
-        <w:rPr>
-          <w:color w:val="FF0000"/>
-        </w:rPr>
-        <w:t xml:space="preserve"> </w:t>
       </w:r>
     </w:p>
     <w:p>
@@ -987,9 +978,12 @@
           <w:rPr>
             <w:rStyle w:val="Hyperlink"/>
           </w:rPr>
-          <w:t>https://github.com/trifork/sdm4-vaccinationimporter/blob/master/doc/bestilling-stamdata-ddv_v0.5.docx</w:t>
+          <w:t>https://github.com/trifork/sdm4-vaccinationimporter/blob/master/doc/bestilling-stamdata-ddv_v1.0.docx</w:t>
         </w:r>
       </w:hyperlink>
+      <w:r>
+        <w:t xml:space="preserve"> </w:t>
+      </w:r>
     </w:p>
     <w:p>
       <w:pPr>
@@ -1022,8 +1016,8 @@
         <w:pStyle w:val="Overskrift1"/>
         <w:jc w:val="left"/>
       </w:pPr>
-      <w:bookmarkStart w:id="3" w:name="_Toc263424147"/>
-      <w:bookmarkStart w:id="4" w:name="_Toc335905263"/>
+      <w:bookmarkStart w:id="3" w:name="_Toc335905263"/>
+      <w:bookmarkStart w:id="4" w:name="_Toc263424147"/>
       <w:r>
         <w:lastRenderedPageBreak/>
         <w:t xml:space="preserve">Løsningsbeskrivelse for </w:t>
@@ -1034,7 +1028,7 @@
       <w:r>
         <w:t>importer</w:t>
       </w:r>
-      <w:bookmarkEnd w:id="4"/>
+      <w:bookmarkEnd w:id="3"/>
     </w:p>
     <w:p>
       <w:pPr>
@@ -1347,7 +1341,7 @@
           <w:rPr>
             <w:rStyle w:val="Hyperlink"/>
           </w:rPr>
-          <w:t>https://github.com/trifork/sdm4-vaccinationimporter/blob/master/doc/exp_ddvstamdata_filformater.xlsx</w:t>
+          <w:t>https://github.com/trifork/sdm4-vaccinationimporter/blob/master/doc/exp_ddvstamdata_filformater_v1.0.xlsx</w:t>
         </w:r>
       </w:hyperlink>
     </w:p>
@@ -2400,14 +2394,13 @@
         <w:lastRenderedPageBreak/>
         <w:t>Ændringslog</w:t>
       </w:r>
-      <w:bookmarkEnd w:id="3"/>
+      <w:bookmarkEnd w:id="4"/>
       <w:bookmarkEnd w:id="10"/>
     </w:p>
     <w:p>
       <w:pPr>
         <w:pStyle w:val="Body"/>
         <w:rPr>
-          <w:color w:val="FF0000"/>
           <w:lang w:val="da-DK"/>
         </w:rPr>
       </w:pPr>
@@ -2429,17 +2422,12 @@
         </w:rPr>
         <w:t>:</w:t>
       </w:r>
-      <w:r>
-        <w:rPr>
-          <w:lang w:val="da-DK"/>
-        </w:rPr>
-        <w:t xml:space="preserve"> </w:t>
-      </w:r>
     </w:p>
     <w:p>
       <w:pPr>
         <w:pStyle w:val="Body"/>
         <w:rPr>
+          <w:color w:val="FF0000"/>
           <w:lang w:val="da-DK"/>
         </w:rPr>
       </w:pPr>
@@ -2449,7 +2437,7 @@
             <w:rStyle w:val="Hyperlink"/>
             <w:lang w:val="da-DK"/>
           </w:rPr>
-          <w:t>https://github.com/trifork/sdm4-vaccinationimporter/blob/master/doc/Loesningsbeskrivelse_v0.5.docx</w:t>
+          <w:t>https://github.com/trifork/sdm4-vaccinationimporter/blob/master/doc/Loesningsbeskrivelse_v1.0.docx</w:t>
         </w:r>
       </w:hyperlink>
       <w:r>
@@ -2968,7 +2956,7 @@
         <w:rStyle w:val="Sidetal1"/>
         <w:noProof/>
       </w:rPr>
-      <w:t>6</w:t>
+      <w:t>7</w:t>
     </w:r>
     <w:r>
       <w:rPr>
@@ -9044,7 +9032,7 @@
 </file>
 
 <file path=customXml/itemProps1.xml><?xml version="1.0" encoding="utf-8"?>
-<ds:datastoreItem xmlns:ds="http://schemas.openxmlformats.org/officeDocument/2006/customXml" ds:itemID="{22992123-6196-454E-B47F-DD4F7B26B193}">
+<ds:datastoreItem xmlns:ds="http://schemas.openxmlformats.org/officeDocument/2006/customXml" ds:itemID="{61D47BEF-6B41-4F92-96DB-C510007D67A3}">
   <ds:schemaRefs>
     <ds:schemaRef ds:uri="http://schemas.openxmlformats.org/officeDocument/2006/bibliography"/>
   </ds:schemaRefs>

</xml_diff>